<commit_message>
Update Report fixing bug
</commit_message>
<xml_diff>
--- a/report/Email spam detection.docx
+++ b/report/Email spam detection.docx
@@ -376,10 +376,12 @@
     <w:sdt>
       <w:sdtPr>
         <w:rPr>
-          <w:rFonts w:eastAsiaTheme="minorHAnsi"/>
+          <w:rFonts w:asciiTheme="minorHAnsi" w:eastAsiaTheme="minorHAnsi" w:hAnsiTheme="minorHAnsi" w:cstheme="minorBidi"/>
           <w:b/>
           <w:bCs/>
           <w:color w:val="auto"/>
+          <w:sz w:val="22"/>
+          <w:szCs w:val="22"/>
         </w:rPr>
         <w:id w:val="-887411359"/>
         <w:docPartObj>
@@ -12828,7 +12830,7 @@
         </w:rPr>
         <w:lastRenderedPageBreak/>
         <w:drawing>
-          <wp:inline distT="0" distB="0" distL="0" distR="0" wp14:anchorId="347632FE" wp14:editId="3E8186FF">
+          <wp:inline distT="0" distB="0" distL="0" distR="0" wp14:anchorId="347632FE" wp14:editId="30875BDA">
             <wp:extent cx="3300049" cy="3494623"/>
             <wp:effectExtent l="0" t="0" r="0" b="0"/>
             <wp:docPr id="1142797461" name="Picture 9"/>
@@ -13440,15 +13442,7 @@
           <w:bCs/>
           <w:color w:val="auto"/>
         </w:rPr>
-        <w:t>Gemini</w:t>
-      </w:r>
-      <w:r>
-        <w:rPr>
-          <w:b/>
-          <w:bCs/>
-          <w:color w:val="auto"/>
-        </w:rPr>
-        <w:t xml:space="preserve"> LLM</w:t>
+        <w:t>Gemini LLM</w:t>
       </w:r>
       <w:bookmarkEnd w:id="49"/>
     </w:p>
@@ -14252,6 +14246,71 @@
           <w:szCs w:val="24"/>
         </w:rPr>
       </w:pPr>
+      <w:r>
+        <w:rPr>
+          <w:rFonts w:ascii="Times New Roman" w:hAnsi="Times New Roman" w:cs="Times New Roman"/>
+          <w:noProof/>
+          <w:sz w:val="24"/>
+          <w:szCs w:val="24"/>
+        </w:rPr>
+        <w:drawing>
+          <wp:inline distT="0" distB="0" distL="0" distR="0" wp14:anchorId="335CF779" wp14:editId="25FB30AE">
+            <wp:extent cx="3887753" cy="5817186"/>
+            <wp:effectExtent l="0" t="0" r="0" b="0"/>
+            <wp:docPr id="1049991302" name="Picture 1"/>
+            <wp:cNvGraphicFramePr>
+              <a:graphicFrameLocks xmlns:a="http://schemas.openxmlformats.org/drawingml/2006/main" noChangeAspect="1"/>
+            </wp:cNvGraphicFramePr>
+            <a:graphic xmlns:a="http://schemas.openxmlformats.org/drawingml/2006/main">
+              <a:graphicData uri="http://schemas.openxmlformats.org/drawingml/2006/picture">
+                <pic:pic xmlns:pic="http://schemas.openxmlformats.org/drawingml/2006/picture">
+                  <pic:nvPicPr>
+                    <pic:cNvPr id="0" name="Picture 1"/>
+                    <pic:cNvPicPr>
+                      <a:picLocks noChangeAspect="1" noChangeArrowheads="1"/>
+                    </pic:cNvPicPr>
+                  </pic:nvPicPr>
+                  <pic:blipFill>
+                    <a:blip r:embed="rId25" cstate="print">
+                      <a:extLst>
+                        <a:ext uri="{28A0092B-C50C-407E-A947-70E740481C1C}">
+                          <a14:useLocalDpi xmlns:a14="http://schemas.microsoft.com/office/drawing/2010/main" val="0"/>
+                        </a:ext>
+                      </a:extLst>
+                    </a:blip>
+                    <a:srcRect/>
+                    <a:stretch>
+                      <a:fillRect/>
+                    </a:stretch>
+                  </pic:blipFill>
+                  <pic:spPr bwMode="auto">
+                    <a:xfrm>
+                      <a:off x="0" y="0"/>
+                      <a:ext cx="3894187" cy="5826813"/>
+                    </a:xfrm>
+                    <a:prstGeom prst="rect">
+                      <a:avLst/>
+                    </a:prstGeom>
+                    <a:noFill/>
+                    <a:ln>
+                      <a:noFill/>
+                    </a:ln>
+                  </pic:spPr>
+                </pic:pic>
+              </a:graphicData>
+            </a:graphic>
+          </wp:inline>
+        </w:drawing>
+      </w:r>
+    </w:p>
+    <w:p>
+      <w:pPr>
+        <w:rPr>
+          <w:rFonts w:ascii="Times New Roman" w:hAnsi="Times New Roman" w:cs="Times New Roman"/>
+          <w:sz w:val="24"/>
+          <w:szCs w:val="24"/>
+        </w:rPr>
+      </w:pPr>
     </w:p>
     <w:p>
       <w:pPr>
@@ -14482,7 +14541,6 @@
         <w:rPr>
           <w:color w:val="auto"/>
         </w:rPr>
-        <w:lastRenderedPageBreak/>
         <w:t xml:space="preserve">CHAPTER </w:t>
       </w:r>
       <w:r>
@@ -20202,6 +20260,7 @@
   <w:style w:type="character" w:default="1" w:styleId="DefaultParagraphFont">
     <w:name w:val="Default Paragraph Font"/>
     <w:uiPriority w:val="1"/>
+    <w:semiHidden/>
     <w:unhideWhenUsed/>
   </w:style>
   <w:style w:type="table" w:default="1" w:styleId="TableNormal">
@@ -20995,6 +21054,8 @@
     <w:rsid w:val="00C33B03"/>
     <w:rsid w:val="00DA003C"/>
     <w:rsid w:val="00DF5130"/>
+    <w:rsid w:val="00E6021B"/>
+    <w:rsid w:val="00FC0931"/>
   </w:rsids>
   <m:mathPr>
     <m:mathFont m:val="Cambria Math"/>

</xml_diff>